<commit_message>
Update attr player.state -> player.lastAction
</commit_message>
<xml_diff>
--- a/MinerAI+-+CodeAISample.docx
+++ b/MinerAI+-+CodeAISample.docx
@@ -1,6 +1,6 @@
 
 <file path=word/document.xml><?xml version="1.0" encoding="utf-8"?>
-<w:document xmlns:wpc="http://schemas.microsoft.com/office/word/2010/wordprocessingCanvas" xmlns:cx="http://schemas.microsoft.com/office/drawing/2014/chartex" xmlns:cx1="http://schemas.microsoft.com/office/drawing/2015/9/8/chartex" xmlns:cx2="http://schemas.microsoft.com/office/drawing/2015/10/21/chartex" xmlns:cx3="http://schemas.microsoft.com/office/drawing/2016/5/9/chartex" xmlns:cx4="http://schemas.microsoft.com/office/drawing/2016/5/10/chartex" xmlns:cx5="http://schemas.microsoft.com/office/drawing/2016/5/11/chartex" xmlns:cx6="http://schemas.microsoft.com/office/drawing/2016/5/12/chartex" xmlns:cx7="http://schemas.microsoft.com/office/drawing/2016/5/13/chartex" xmlns:cx8="http://schemas.microsoft.com/office/drawing/2016/5/14/chartex" xmlns:mc="http://schemas.openxmlformats.org/markup-compatibility/2006" xmlns:aink="http://schemas.microsoft.com/office/drawing/2016/ink" xmlns:am3d="http://schemas.microsoft.com/office/drawing/2017/model3d" xmlns:o="urn:schemas-microsoft-com:office:office" xmlns:r="http://schemas.openxmlformats.org/officeDocument/2006/relationships" xmlns:m="http://schemas.openxmlformats.org/officeDocument/2006/math" xmlns:v="urn:schemas-microsoft-com:vml" xmlns:wp14="http://schemas.microsoft.com/office/word/2010/wordprocessingDrawing" xmlns:wp="http://schemas.openxmlformats.org/drawingml/2006/wordprocessingDrawing" xmlns:w10="urn:schemas-microsoft-com:office:word" xmlns:w="http://schemas.openxmlformats.org/wordprocessingml/2006/main" xmlns:w14="http://schemas.microsoft.com/office/word/2010/wordml" xmlns:w15="http://schemas.microsoft.com/office/word/2012/wordml" xmlns:w16cex="http://schemas.microsoft.com/office/word/2018/wordml/cex" xmlns:w16cid="http://schemas.microsoft.com/office/word/2016/wordml/cid" xmlns:w16="http://schemas.microsoft.com/office/word/2018/wordml" xmlns:w16se="http://schemas.microsoft.com/office/word/2015/wordml/symex" xmlns:wpg="http://schemas.microsoft.com/office/word/2010/wordprocessingGroup" xmlns:wpi="http://schemas.microsoft.com/office/word/2010/wordprocessingInk" xmlns:wne="http://schemas.microsoft.com/office/word/2006/wordml" xmlns:wps="http://schemas.microsoft.com/office/word/2010/wordprocessingShape" mc:Ignorable="w14 w15 w16se w16cid w16 w16cex wp14">
+<w:document xmlns:wpc="http://schemas.microsoft.com/office/word/2010/wordprocessingCanvas" xmlns:cx="http://schemas.microsoft.com/office/drawing/2014/chartex" xmlns:cx1="http://schemas.microsoft.com/office/drawing/2015/9/8/chartex" xmlns:mc="http://schemas.openxmlformats.org/markup-compatibility/2006" xmlns:o="urn:schemas-microsoft-com:office:office" xmlns:r="http://schemas.openxmlformats.org/officeDocument/2006/relationships" xmlns:m="http://schemas.openxmlformats.org/officeDocument/2006/math" xmlns:v="urn:schemas-microsoft-com:vml" xmlns:wp14="http://schemas.microsoft.com/office/word/2010/wordprocessingDrawing" xmlns:wp="http://schemas.openxmlformats.org/drawingml/2006/wordprocessingDrawing" xmlns:w10="urn:schemas-microsoft-com:office:word" xmlns:w="http://schemas.openxmlformats.org/wordprocessingml/2006/main" xmlns:w14="http://schemas.microsoft.com/office/word/2010/wordml" xmlns:w15="http://schemas.microsoft.com/office/word/2012/wordml" xmlns:w16se="http://schemas.microsoft.com/office/word/2015/wordml/symex" xmlns:wpg="http://schemas.microsoft.com/office/word/2010/wordprocessingGroup" xmlns:wpi="http://schemas.microsoft.com/office/word/2010/wordprocessingInk" xmlns:wne="http://schemas.microsoft.com/office/word/2006/wordml" xmlns:wps="http://schemas.microsoft.com/office/word/2010/wordprocessingShape" mc:Ignorable="w14 w15 w16se wp14">
   <w:body>
     <w:p>
       <w:pPr>
@@ -282,7 +282,33 @@
           <w:sz w:val="20"/>
           <w:szCs w:val="20"/>
         </w:rPr>
-        <w:t>"state"</w:t>
+        <w:t>"</w:t>
+      </w:r>
+      <w:r>
+        <w:rPr>
+          <w:rStyle w:val="3oh-"/>
+          <w:b/>
+          <w:bCs/>
+          <w:i/>
+          <w:iCs/>
+          <w:sz w:val="20"/>
+          <w:szCs w:val="20"/>
+        </w:rPr>
+        <w:t>lastAction</w:t>
+      </w:r>
+      <w:bookmarkStart w:id="0" w:name="_GoBack"/>
+      <w:bookmarkEnd w:id="0"/>
+      <w:r>
+        <w:rPr>
+          <w:rStyle w:val="3oh-"/>
+          <w:b/>
+          <w:bCs/>
+          <w:i/>
+          <w:iCs/>
+          <w:sz w:val="20"/>
+          <w:szCs w:val="20"/>
+        </w:rPr>
+        <w:t>"</w:t>
       </w:r>
       <w:r>
         <w:rPr>
@@ -5008,55 +5034,7 @@
           <w:szCs w:val="20"/>
         </w:rPr>
         <w:lastRenderedPageBreak/>
-        <w:t xml:space="preserve">Lấy </w:t>
-      </w:r>
-      <w:r>
-        <w:rPr>
-          <w:rFonts w:cs="Times New Roman"/>
-          <w:b/>
-          <w:bCs/>
-          <w:i/>
-          <w:iCs/>
-          <w:sz w:val="20"/>
-          <w:szCs w:val="20"/>
-        </w:rPr>
-        <w:t xml:space="preserve"> trạng thái mới của agent</w:t>
-      </w:r>
-      <w:r>
-        <w:rPr>
-          <w:rFonts w:cs="Times New Roman"/>
-          <w:b/>
-          <w:bCs/>
-          <w:i/>
-          <w:iCs/>
-          <w:sz w:val="20"/>
-          <w:szCs w:val="20"/>
-        </w:rPr>
-        <w:t>,</w:t>
-      </w:r>
-      <w:r>
-        <w:rPr>
-          <w:rFonts w:cs="Times New Roman"/>
-          <w:b/>
-          <w:bCs/>
-          <w:i/>
-          <w:iCs/>
-          <w:sz w:val="20"/>
-          <w:szCs w:val="20"/>
-        </w:rPr>
-        <w:t xml:space="preserve"> phần thưởng (reward) cho hành động vừa thực hiện</w:t>
-      </w:r>
-      <w:r>
-        <w:rPr>
-          <w:rFonts w:cs="Times New Roman"/>
-          <w:b/>
-          <w:bCs/>
-          <w:i/>
-          <w:iCs/>
-          <w:sz w:val="20"/>
-          <w:szCs w:val="20"/>
-        </w:rPr>
-        <w:t>, và kiểm tra điều kiện kết thúc episode:</w:t>
+        <w:t>Lấy  trạng thái mới của agent, phần thưởng (reward) cho hành động vừa thực hiện, và kiểm tra điều kiện kết thúc episode:</w:t>
       </w:r>
     </w:p>
     <w:p>
@@ -5241,15 +5219,7 @@
           <w:sz w:val="20"/>
           <w:szCs w:val="20"/>
         </w:rPr>
-        <w:t xml:space="preserve"> </w:t>
-      </w:r>
-      <w:r>
-        <w:rPr>
-          <w:rFonts w:cs="Times New Roman"/>
-          <w:sz w:val="20"/>
-          <w:szCs w:val="20"/>
-        </w:rPr>
-        <w:t>Trong chương trình này, một số phần cần chú ý như sau:</w:t>
+        <w:t xml:space="preserve"> Trong chương trình này, một số phần cần chú ý như sau:</w:t>
       </w:r>
     </w:p>
     <w:p>
@@ -5414,19 +5384,7 @@
           <w:sz w:val="20"/>
           <w:szCs w:val="20"/>
         </w:rPr>
-        <w:t>create_model</w:t>
-      </w:r>
-      <w:r>
-        <w:rPr>
-          <w:rFonts w:cs="Times New Roman"/>
-          <w:b/>
-          <w:bCs/>
-          <w:i/>
-          <w:iCs/>
-          <w:sz w:val="20"/>
-          <w:szCs w:val="20"/>
-        </w:rPr>
-        <w:t>():</w:t>
+        <w:t>create_model():</w:t>
       </w:r>
       <w:r>
         <w:rPr>
@@ -5470,31 +5428,7 @@
           <w:sz w:val="20"/>
           <w:szCs w:val="20"/>
         </w:rPr>
-        <w:t>act(</w:t>
-      </w:r>
-      <w:r>
-        <w:rPr>
-          <w:rFonts w:cs="Times New Roman"/>
-          <w:b/>
-          <w:bCs/>
-          <w:i/>
-          <w:iCs/>
-          <w:sz w:val="20"/>
-          <w:szCs w:val="20"/>
-        </w:rPr>
-        <w:t>state</w:t>
-      </w:r>
-      <w:r>
-        <w:rPr>
-          <w:rFonts w:cs="Times New Roman"/>
-          <w:b/>
-          <w:bCs/>
-          <w:i/>
-          <w:iCs/>
-          <w:sz w:val="20"/>
-          <w:szCs w:val="20"/>
-        </w:rPr>
-        <w:t>):</w:t>
+        <w:t>act(state):</w:t>
       </w:r>
       <w:r>
         <w:rPr>
@@ -5530,19 +5464,7 @@
           <w:sz w:val="20"/>
           <w:szCs w:val="20"/>
         </w:rPr>
-        <w:t>replay(samples,batch_size)</w:t>
-      </w:r>
-      <w:r>
-        <w:rPr>
-          <w:rFonts w:cs="Times New Roman"/>
-          <w:b/>
-          <w:bCs/>
-          <w:i/>
-          <w:iCs/>
-          <w:sz w:val="20"/>
-          <w:szCs w:val="20"/>
-        </w:rPr>
-        <w:t>:</w:t>
+        <w:t>replay(samples,batch_size):</w:t>
       </w:r>
       <w:r>
         <w:rPr>
@@ -5578,19 +5500,7 @@
           <w:sz w:val="20"/>
           <w:szCs w:val="20"/>
         </w:rPr>
-        <w:t>update_epsilon</w:t>
-      </w:r>
-      <w:r>
-        <w:rPr>
-          <w:rFonts w:cs="Times New Roman"/>
-          <w:b/>
-          <w:bCs/>
-          <w:i/>
-          <w:iCs/>
-          <w:sz w:val="20"/>
-          <w:szCs w:val="20"/>
-        </w:rPr>
-        <w:t xml:space="preserve">(): </w:t>
+        <w:t xml:space="preserve">update_epsilon(): </w:t>
       </w:r>
       <w:r>
         <w:rPr>
@@ -6325,7 +6235,7 @@
 </file>
 
 <file path=word/endnotes.xml><?xml version="1.0" encoding="utf-8"?>
-<w:endnotes xmlns:wpc="http://schemas.microsoft.com/office/word/2010/wordprocessingCanvas" xmlns:cx="http://schemas.microsoft.com/office/drawing/2014/chartex" xmlns:cx1="http://schemas.microsoft.com/office/drawing/2015/9/8/chartex" xmlns:cx2="http://schemas.microsoft.com/office/drawing/2015/10/21/chartex" xmlns:cx3="http://schemas.microsoft.com/office/drawing/2016/5/9/chartex" xmlns:cx4="http://schemas.microsoft.com/office/drawing/2016/5/10/chartex" xmlns:cx5="http://schemas.microsoft.com/office/drawing/2016/5/11/chartex" xmlns:cx6="http://schemas.microsoft.com/office/drawing/2016/5/12/chartex" xmlns:cx7="http://schemas.microsoft.com/office/drawing/2016/5/13/chartex" xmlns:cx8="http://schemas.microsoft.com/office/drawing/2016/5/14/chartex" xmlns:mc="http://schemas.openxmlformats.org/markup-compatibility/2006" xmlns:aink="http://schemas.microsoft.com/office/drawing/2016/ink" xmlns:am3d="http://schemas.microsoft.com/office/drawing/2017/model3d" xmlns:o="urn:schemas-microsoft-com:office:office" xmlns:r="http://schemas.openxmlformats.org/officeDocument/2006/relationships" xmlns:m="http://schemas.openxmlformats.org/officeDocument/2006/math" xmlns:v="urn:schemas-microsoft-com:vml" xmlns:wp14="http://schemas.microsoft.com/office/word/2010/wordprocessingDrawing" xmlns:wp="http://schemas.openxmlformats.org/drawingml/2006/wordprocessingDrawing" xmlns:w10="urn:schemas-microsoft-com:office:word" xmlns:w="http://schemas.openxmlformats.org/wordprocessingml/2006/main" xmlns:w14="http://schemas.microsoft.com/office/word/2010/wordml" xmlns:w15="http://schemas.microsoft.com/office/word/2012/wordml" xmlns:w16cex="http://schemas.microsoft.com/office/word/2018/wordml/cex" xmlns:w16cid="http://schemas.microsoft.com/office/word/2016/wordml/cid" xmlns:w16="http://schemas.microsoft.com/office/word/2018/wordml" xmlns:w16se="http://schemas.microsoft.com/office/word/2015/wordml/symex" xmlns:wpg="http://schemas.microsoft.com/office/word/2010/wordprocessingGroup" xmlns:wpi="http://schemas.microsoft.com/office/word/2010/wordprocessingInk" xmlns:wne="http://schemas.microsoft.com/office/word/2006/wordml" xmlns:wps="http://schemas.microsoft.com/office/word/2010/wordprocessingShape" mc:Ignorable="w14 w15 w16se w16cid w16 w16cex wp14">
+<w:endnotes xmlns:wpc="http://schemas.microsoft.com/office/word/2010/wordprocessingCanvas" xmlns:cx="http://schemas.microsoft.com/office/drawing/2014/chartex" xmlns:cx1="http://schemas.microsoft.com/office/drawing/2015/9/8/chartex" xmlns:mc="http://schemas.openxmlformats.org/markup-compatibility/2006" xmlns:o="urn:schemas-microsoft-com:office:office" xmlns:r="http://schemas.openxmlformats.org/officeDocument/2006/relationships" xmlns:m="http://schemas.openxmlformats.org/officeDocument/2006/math" xmlns:v="urn:schemas-microsoft-com:vml" xmlns:wp14="http://schemas.microsoft.com/office/word/2010/wordprocessingDrawing" xmlns:wp="http://schemas.openxmlformats.org/drawingml/2006/wordprocessingDrawing" xmlns:w10="urn:schemas-microsoft-com:office:word" xmlns:w="http://schemas.openxmlformats.org/wordprocessingml/2006/main" xmlns:w14="http://schemas.microsoft.com/office/word/2010/wordml" xmlns:w15="http://schemas.microsoft.com/office/word/2012/wordml" xmlns:w16se="http://schemas.microsoft.com/office/word/2015/wordml/symex" xmlns:wpg="http://schemas.microsoft.com/office/word/2010/wordprocessingGroup" xmlns:wpi="http://schemas.microsoft.com/office/word/2010/wordprocessingInk" xmlns:wne="http://schemas.microsoft.com/office/word/2006/wordml" xmlns:wps="http://schemas.microsoft.com/office/word/2010/wordprocessingShape" mc:Ignorable="w14 w15 w16se wp14">
   <w:endnote w:type="separator" w:id="-1">
     <w:p>
       <w:pPr>
@@ -6350,7 +6260,7 @@
 </file>
 
 <file path=word/footnotes.xml><?xml version="1.0" encoding="utf-8"?>
-<w:footnotes xmlns:wpc="http://schemas.microsoft.com/office/word/2010/wordprocessingCanvas" xmlns:cx="http://schemas.microsoft.com/office/drawing/2014/chartex" xmlns:cx1="http://schemas.microsoft.com/office/drawing/2015/9/8/chartex" xmlns:cx2="http://schemas.microsoft.com/office/drawing/2015/10/21/chartex" xmlns:cx3="http://schemas.microsoft.com/office/drawing/2016/5/9/chartex" xmlns:cx4="http://schemas.microsoft.com/office/drawing/2016/5/10/chartex" xmlns:cx5="http://schemas.microsoft.com/office/drawing/2016/5/11/chartex" xmlns:cx6="http://schemas.microsoft.com/office/drawing/2016/5/12/chartex" xmlns:cx7="http://schemas.microsoft.com/office/drawing/2016/5/13/chartex" xmlns:cx8="http://schemas.microsoft.com/office/drawing/2016/5/14/chartex" xmlns:mc="http://schemas.openxmlformats.org/markup-compatibility/2006" xmlns:aink="http://schemas.microsoft.com/office/drawing/2016/ink" xmlns:am3d="http://schemas.microsoft.com/office/drawing/2017/model3d" xmlns:o="urn:schemas-microsoft-com:office:office" xmlns:r="http://schemas.openxmlformats.org/officeDocument/2006/relationships" xmlns:m="http://schemas.openxmlformats.org/officeDocument/2006/math" xmlns:v="urn:schemas-microsoft-com:vml" xmlns:wp14="http://schemas.microsoft.com/office/word/2010/wordprocessingDrawing" xmlns:wp="http://schemas.openxmlformats.org/drawingml/2006/wordprocessingDrawing" xmlns:w10="urn:schemas-microsoft-com:office:word" xmlns:w="http://schemas.openxmlformats.org/wordprocessingml/2006/main" xmlns:w14="http://schemas.microsoft.com/office/word/2010/wordml" xmlns:w15="http://schemas.microsoft.com/office/word/2012/wordml" xmlns:w16cex="http://schemas.microsoft.com/office/word/2018/wordml/cex" xmlns:w16cid="http://schemas.microsoft.com/office/word/2016/wordml/cid" xmlns:w16="http://schemas.microsoft.com/office/word/2018/wordml" xmlns:w16se="http://schemas.microsoft.com/office/word/2015/wordml/symex" xmlns:wpg="http://schemas.microsoft.com/office/word/2010/wordprocessingGroup" xmlns:wpi="http://schemas.microsoft.com/office/word/2010/wordprocessingInk" xmlns:wne="http://schemas.microsoft.com/office/word/2006/wordml" xmlns:wps="http://schemas.microsoft.com/office/word/2010/wordprocessingShape" mc:Ignorable="w14 w15 w16se w16cid w16 w16cex wp14">
+<w:footnotes xmlns:wpc="http://schemas.microsoft.com/office/word/2010/wordprocessingCanvas" xmlns:cx="http://schemas.microsoft.com/office/drawing/2014/chartex" xmlns:cx1="http://schemas.microsoft.com/office/drawing/2015/9/8/chartex" xmlns:mc="http://schemas.openxmlformats.org/markup-compatibility/2006" xmlns:o="urn:schemas-microsoft-com:office:office" xmlns:r="http://schemas.openxmlformats.org/officeDocument/2006/relationships" xmlns:m="http://schemas.openxmlformats.org/officeDocument/2006/math" xmlns:v="urn:schemas-microsoft-com:vml" xmlns:wp14="http://schemas.microsoft.com/office/word/2010/wordprocessingDrawing" xmlns:wp="http://schemas.openxmlformats.org/drawingml/2006/wordprocessingDrawing" xmlns:w10="urn:schemas-microsoft-com:office:word" xmlns:w="http://schemas.openxmlformats.org/wordprocessingml/2006/main" xmlns:w14="http://schemas.microsoft.com/office/word/2010/wordml" xmlns:w15="http://schemas.microsoft.com/office/word/2012/wordml" xmlns:w16se="http://schemas.microsoft.com/office/word/2015/wordml/symex" xmlns:wpg="http://schemas.microsoft.com/office/word/2010/wordprocessingGroup" xmlns:wpi="http://schemas.microsoft.com/office/word/2010/wordprocessingInk" xmlns:wne="http://schemas.microsoft.com/office/word/2006/wordml" xmlns:wps="http://schemas.microsoft.com/office/word/2010/wordprocessingShape" mc:Ignorable="w14 w15 w16se wp14">
   <w:footnote w:type="separator" w:id="-1">
     <w:p>
       <w:pPr>
@@ -6375,7 +6285,7 @@
 </file>
 
 <file path=word/numbering.xml><?xml version="1.0" encoding="utf-8"?>
-<w:numbering xmlns:wpc="http://schemas.microsoft.com/office/word/2010/wordprocessingCanvas" xmlns:cx="http://schemas.microsoft.com/office/drawing/2014/chartex" xmlns:cx1="http://schemas.microsoft.com/office/drawing/2015/9/8/chartex" xmlns:cx2="http://schemas.microsoft.com/office/drawing/2015/10/21/chartex" xmlns:cx3="http://schemas.microsoft.com/office/drawing/2016/5/9/chartex" xmlns:cx4="http://schemas.microsoft.com/office/drawing/2016/5/10/chartex" xmlns:cx5="http://schemas.microsoft.com/office/drawing/2016/5/11/chartex" xmlns:cx6="http://schemas.microsoft.com/office/drawing/2016/5/12/chartex" xmlns:cx7="http://schemas.microsoft.com/office/drawing/2016/5/13/chartex" xmlns:cx8="http://schemas.microsoft.com/office/drawing/2016/5/14/chartex" xmlns:mc="http://schemas.openxmlformats.org/markup-compatibility/2006" xmlns:aink="http://schemas.microsoft.com/office/drawing/2016/ink" xmlns:am3d="http://schemas.microsoft.com/office/drawing/2017/model3d" xmlns:o="urn:schemas-microsoft-com:office:office" xmlns:r="http://schemas.openxmlformats.org/officeDocument/2006/relationships" xmlns:m="http://schemas.openxmlformats.org/officeDocument/2006/math" xmlns:v="urn:schemas-microsoft-com:vml" xmlns:wp14="http://schemas.microsoft.com/office/word/2010/wordprocessingDrawing" xmlns:wp="http://schemas.openxmlformats.org/drawingml/2006/wordprocessingDrawing" xmlns:w10="urn:schemas-microsoft-com:office:word" xmlns:w="http://schemas.openxmlformats.org/wordprocessingml/2006/main" xmlns:w14="http://schemas.microsoft.com/office/word/2010/wordml" xmlns:w15="http://schemas.microsoft.com/office/word/2012/wordml" xmlns:w16cex="http://schemas.microsoft.com/office/word/2018/wordml/cex" xmlns:w16cid="http://schemas.microsoft.com/office/word/2016/wordml/cid" xmlns:w16="http://schemas.microsoft.com/office/word/2018/wordml" xmlns:w16se="http://schemas.microsoft.com/office/word/2015/wordml/symex" xmlns:wpg="http://schemas.microsoft.com/office/word/2010/wordprocessingGroup" xmlns:wpi="http://schemas.microsoft.com/office/word/2010/wordprocessingInk" xmlns:wne="http://schemas.microsoft.com/office/word/2006/wordml" xmlns:wps="http://schemas.microsoft.com/office/word/2010/wordprocessingShape" mc:Ignorable="w14 w15 w16se w16cid w16 w16cex wp14">
+<w:numbering xmlns:wpc="http://schemas.microsoft.com/office/word/2010/wordprocessingCanvas" xmlns:cx="http://schemas.microsoft.com/office/drawing/2014/chartex" xmlns:cx1="http://schemas.microsoft.com/office/drawing/2015/9/8/chartex" xmlns:mc="http://schemas.openxmlformats.org/markup-compatibility/2006" xmlns:o="urn:schemas-microsoft-com:office:office" xmlns:r="http://schemas.openxmlformats.org/officeDocument/2006/relationships" xmlns:m="http://schemas.openxmlformats.org/officeDocument/2006/math" xmlns:v="urn:schemas-microsoft-com:vml" xmlns:wp14="http://schemas.microsoft.com/office/word/2010/wordprocessingDrawing" xmlns:wp="http://schemas.openxmlformats.org/drawingml/2006/wordprocessingDrawing" xmlns:w10="urn:schemas-microsoft-com:office:word" xmlns:w="http://schemas.openxmlformats.org/wordprocessingml/2006/main" xmlns:w14="http://schemas.microsoft.com/office/word/2010/wordml" xmlns:w15="http://schemas.microsoft.com/office/word/2012/wordml" xmlns:w16se="http://schemas.microsoft.com/office/word/2015/wordml/symex" xmlns:wpg="http://schemas.microsoft.com/office/word/2010/wordprocessingGroup" xmlns:wpi="http://schemas.microsoft.com/office/word/2010/wordprocessingInk" xmlns:wne="http://schemas.microsoft.com/office/word/2006/wordml" xmlns:wps="http://schemas.microsoft.com/office/word/2010/wordprocessingShape" mc:Ignorable="w14 w15 w16se wp14">
   <w:abstractNum w:abstractNumId="0" w15:restartNumberingAfterBreak="0">
     <w:nsid w:val="124044C9"/>
     <w:multiLevelType w:val="hybridMultilevel"/>
@@ -8266,7 +8176,7 @@
 </file>
 
 <file path=word/styles.xml><?xml version="1.0" encoding="utf-8"?>
-<w:styles xmlns:mc="http://schemas.openxmlformats.org/markup-compatibility/2006" xmlns:r="http://schemas.openxmlformats.org/officeDocument/2006/relationships" xmlns:w="http://schemas.openxmlformats.org/wordprocessingml/2006/main" xmlns:w14="http://schemas.microsoft.com/office/word/2010/wordml" xmlns:w15="http://schemas.microsoft.com/office/word/2012/wordml" xmlns:w16cex="http://schemas.microsoft.com/office/word/2018/wordml/cex" xmlns:w16cid="http://schemas.microsoft.com/office/word/2016/wordml/cid" xmlns:w16="http://schemas.microsoft.com/office/word/2018/wordml" xmlns:w16se="http://schemas.microsoft.com/office/word/2015/wordml/symex" mc:Ignorable="w14 w15 w16se w16cid w16 w16cex">
+<w:styles xmlns:mc="http://schemas.openxmlformats.org/markup-compatibility/2006" xmlns:r="http://schemas.openxmlformats.org/officeDocument/2006/relationships" xmlns:w="http://schemas.openxmlformats.org/wordprocessingml/2006/main" xmlns:w14="http://schemas.microsoft.com/office/word/2010/wordml" xmlns:w15="http://schemas.microsoft.com/office/word/2012/wordml" xmlns:w16se="http://schemas.microsoft.com/office/word/2015/wordml/symex" mc:Ignorable="w14 w15 w16se">
   <w:docDefaults>
     <w:rPrDefault>
       <w:rPr>
@@ -8282,7 +8192,7 @@
       </w:pPr>
     </w:pPrDefault>
   </w:docDefaults>
-  <w:latentStyles w:defLockedState="0" w:defUIPriority="99" w:defSemiHidden="0" w:defUnhideWhenUsed="0" w:defQFormat="0" w:count="376">
+  <w:latentStyles w:defLockedState="0" w:defUIPriority="99" w:defSemiHidden="0" w:defUnhideWhenUsed="0" w:defQFormat="0" w:count="371">
     <w:lsdException w:name="Normal" w:uiPriority="0" w:qFormat="1"/>
     <w:lsdException w:name="heading 1" w:uiPriority="9" w:qFormat="1"/>
     <w:lsdException w:name="heading 2" w:semiHidden="1" w:uiPriority="9" w:unhideWhenUsed="1" w:qFormat="1"/>
@@ -8654,11 +8564,6 @@
     <w:lsdException w:name="List Table 5 Dark Accent 6" w:uiPriority="50"/>
     <w:lsdException w:name="List Table 6 Colorful Accent 6" w:uiPriority="51"/>
     <w:lsdException w:name="List Table 7 Colorful Accent 6" w:uiPriority="52"/>
-    <w:lsdException w:name="Mention" w:semiHidden="1" w:unhideWhenUsed="1"/>
-    <w:lsdException w:name="Smart Hyperlink" w:semiHidden="1" w:unhideWhenUsed="1"/>
-    <w:lsdException w:name="Hashtag" w:semiHidden="1" w:unhideWhenUsed="1"/>
-    <w:lsdException w:name="Unresolved Mention" w:semiHidden="1" w:unhideWhenUsed="1"/>
-    <w:lsdException w:name="Smart Link" w:semiHidden="1" w:unhideWhenUsed="1"/>
   </w:latentStyles>
   <w:style w:type="paragraph" w:default="1" w:styleId="Normal">
     <w:name w:val="Normal"/>

</xml_diff>